<commit_message>
Changed xml files paths
</commit_message>
<xml_diff>
--- a/newdocx.docx
+++ b/newdocx.docx
@@ -1,3 +1,9 @@
+
+<file path=/[Content_Types].xml>
+</file>
+
+<file path=/_rels/.rels.xml>
+</file>
 
 <file path=/document.xml><?xml version="1.0" encoding="utf-16" standalone="yes"?><w:document xmlns="http://schemas.openxmlformats.org/wordprocessingml/2006/main"><w:body><w:p><w:r><w:rPr><w:sz w:val="52"/><w:b/><w:rFonts w:ascii="Cambria"/></w:rPr><w:sz w:val="52"/><w:b/><w:rFonts w:ascii="Cambria"/><w:t xml:space="preserve">Hello there</w:t><w:t xml:space="preserve">I want to grow up</w:t><w:t xml:space="preserve">Think more do less</w:t></w:r><w:r><w:rPr><w:sz w:val="52"/><w:b/><w:rFonts w:ascii="Cambria"/></w:rPr><w:sz w:val="52"/><w:b/><w:rFonts w:ascii="Cambria"/><w:t xml:space="preserve">Hello there</w:t><w:t xml:space="preserve">I want to grow up</w:t><w:t xml:space="preserve">Think more do less</w:t></w:r><w:r><w:rPr><w:sz w:val="52"/><w:b/><w:rFonts w:ascii="Cambria"/></w:rPr><w:sz w:val="52"/><w:b/><w:rFonts w:ascii="Cambria"/><w:t xml:space="preserve">Hello there</w:t><w:t xml:space="preserve">I want to grow up</w:t><w:t xml:space="preserve">Think more do less</w:t></w:r></w:p></w:body></w:document>
 </file>
</xml_diff>

<commit_message>
Fixed docx corrompted issue
</commit_message>
<xml_diff>
--- a/newdocx.docx
+++ b/newdocx.docx
@@ -5,33 +5,41 @@
     <w:p>
       <w:r>
         <w:rPr>
-          <w:sz w:val="52"/>
-          <w:b/>
+          <w:sz w:val="12"/>
+          <w:color w:val="4F81BD"/>
+          <w:rFonts w:ascii="Cambria"/>
         </w:rPr>
-        <w:sz w:val="52"/>
-        <w:b/>
-        <w:t xml:space="preserve">Hello there</w:t>
-        <w:t xml:space="preserve">I want to grow up</w:t>
-        <w:t xml:space="preserve">Think more do less</w:t>
+        <w:sz w:val="12"/>
+        <w:color w:val="4F81BD"/>
+        <w:rFonts w:ascii="Cambria"/>
+        <w:t xml:space="preserve">Hello there,</w:t>
+        <w:t xml:space="preserve"> I want to grow up,</w:t>
+        <w:t xml:space="preserve"> Think more do less</w:t>
       </w:r>
       <w:r>
         <w:rPr>
-          <w:sz w:val="52"/>
+          <w:sz w:val="12"/>
           <w:b/>
+          <w:rFonts w:ascii="Cambria"/>
         </w:rPr>
-        <w:sz w:val="52"/>
+        <w:sz w:val="12"/>
         <w:b/>
-        <w:t xml:space="preserve">Hello there</w:t>
-        <w:t xml:space="preserve">I want to grow up</w:t>
-        <w:t xml:space="preserve">Think more do less</w:t>
+        <w:rFonts w:ascii="Cambria"/>
+        <w:t xml:space="preserve"> Hello there</w:t>
+        <w:t xml:space="preserve"> I want to grow up</w:t>
+        <w:t xml:space="preserve"> Think more do less</w:t>
       </w:r>
+    </w:p>
+    <w:p>
       <w:r>
         <w:rPr>
-          <w:sz w:val="52"/>
+          <w:sz w:val="12"/>
           <w:b/>
+          <w:rFonts w:ascii="Cambria"/>
         </w:rPr>
-        <w:sz w:val="52"/>
+        <w:sz w:val="12"/>
         <w:b/>
+        <w:rFonts w:ascii="Cambria"/>
         <w:t xml:space="preserve">Hello there</w:t>
         <w:t xml:space="preserve">I want to grow up</w:t>
         <w:t xml:space="preserve">Think more do less</w:t>

</xml_diff>